<commit_message>
[EAbrakhin] Dataset_anonymization report fixed.
</commit_message>
<xml_diff>
--- a/Dataset_anonymization/ОтчетЛаб2.docx
+++ b/Dataset_anonymization/ОтчетЛаб2.docx
@@ -285,7 +285,15 @@
           <w:b/>
           <w:sz w:val="28"/>
         </w:rPr>
-        <w:t>по лабораторной работе №1</w:t>
+        <w:t>по лабораторной работе №</w:t>
+      </w:r>
+      <w:r>
+        <w:rPr>
+          <w:rFonts w:ascii="Times New Roman" w:hAnsi="Times New Roman"/>
+          <w:b/>
+          <w:sz w:val="28"/>
+        </w:rPr>
+        <w:t>2</w:t>
       </w:r>
     </w:p>
     <w:p>
@@ -1636,15 +1644,7 @@
         <w:pStyle w:val="a3"/>
       </w:pPr>
       <w:r>
-        <w:t xml:space="preserve">Цель данной лабораторной работы заключается в разработке программы для анонимизации </w:t>
-      </w:r>
-      <w:proofErr w:type="spellStart"/>
-      <w:r>
-        <w:t>датасетов</w:t>
-      </w:r>
-      <w:proofErr w:type="spellEnd"/>
-      <w:r>
-        <w:t xml:space="preserve"> железнодорожных билетов и анализа их K-анонимности. Программа должна обеспечивать защиту персональных данных пассажиров, применяя различные методы анонимизации, и вычислять показатели K-анонимности, указыва</w:t>
+        <w:t>Цель данной лабораторной работы заключается в разработке программы для анонимизации датасетов железнодорожных билетов и анализа их K-анонимности. Программа должна обеспечивать защиту персональных данных пассажиров, применяя различные методы анонимизации, и вычислять показатели K-анонимности, указыва</w:t>
       </w:r>
       <w:r>
         <w:t>ющие</w:t>
@@ -1735,25 +1735,8 @@
           <w:rFonts w:ascii="Times New Roman" w:hAnsi="Times New Roman"/>
           <w:sz w:val="28"/>
         </w:rPr>
-        <w:t xml:space="preserve">В данной работе реализована программа для обработки и анонимизации </w:t>
-      </w:r>
-      <w:proofErr w:type="spellStart"/>
-      <w:r>
-        <w:rPr>
-          <w:rFonts w:ascii="Times New Roman" w:hAnsi="Times New Roman"/>
-          <w:sz w:val="28"/>
-        </w:rPr>
-        <w:t>датасетов</w:t>
-      </w:r>
-      <w:proofErr w:type="spellEnd"/>
-      <w:r>
-        <w:rPr>
-          <w:rFonts w:ascii="Times New Roman" w:hAnsi="Times New Roman"/>
-          <w:sz w:val="28"/>
-        </w:rPr>
-        <w:t xml:space="preserve"> с использованием различных методов защиты данных, направленных на достижение К-анонимности. К-анонимность гарантирует, что каждая запись в </w:t>
-      </w:r>
-      <w:proofErr w:type="spellStart"/>
+        <w:t xml:space="preserve">В данной работе реализована программа для обработки и анонимизации датасетов с использованием различных методов защиты данных, направленных на достижение К-анонимности. К-анонимность гарантирует, что каждая запись в </w:t>
+      </w:r>
       <w:r>
         <w:rPr>
           <w:rFonts w:ascii="Times New Roman" w:hAnsi="Times New Roman"/>
@@ -1768,7 +1751,6 @@
         </w:rPr>
         <w:t>ом</w:t>
       </w:r>
-      <w:proofErr w:type="spellEnd"/>
       <w:r>
         <w:rPr>
           <w:rFonts w:ascii="Times New Roman" w:hAnsi="Times New Roman"/>
@@ -2144,14 +2126,7 @@
           <w:rFonts w:ascii="Times New Roman" w:hAnsi="Times New Roman"/>
           <w:sz w:val="28"/>
         </w:rPr>
-        <w:t xml:space="preserve">1. </w:t>
-      </w:r>
-      <w:r>
-        <w:rPr>
-          <w:rFonts w:ascii="Times New Roman" w:hAnsi="Times New Roman"/>
-          <w:sz w:val="28"/>
-        </w:rPr>
-        <w:t>Запуск программы</w:t>
+        <w:t>1. Запуск программы</w:t>
       </w:r>
     </w:p>
     <w:p>
@@ -2261,7 +2236,23 @@
           <w:rFonts w:ascii="Times New Roman" w:hAnsi="Times New Roman"/>
           <w:sz w:val="28"/>
         </w:rPr>
-        <w:t>Пользователь выбирает файл XML с данными о билетах, используя функцию filedialog.askopenfilename.</w:t>
+        <w:t xml:space="preserve">Пользователь выбирает файл XML с данными о билетах, используя функцию </w:t>
+      </w:r>
+      <w:proofErr w:type="gramStart"/>
+      <w:r>
+        <w:rPr>
+          <w:rFonts w:ascii="Times New Roman" w:hAnsi="Times New Roman"/>
+          <w:sz w:val="28"/>
+        </w:rPr>
+        <w:t>filedialog.askopenfilename</w:t>
+      </w:r>
+      <w:proofErr w:type="gramEnd"/>
+      <w:r>
+        <w:rPr>
+          <w:rFonts w:ascii="Times New Roman" w:hAnsi="Times New Roman"/>
+          <w:sz w:val="28"/>
+        </w:rPr>
+        <w:t>.</w:t>
       </w:r>
     </w:p>
     <w:p>
@@ -2301,7 +2292,23 @@
           <w:rFonts w:ascii="Times New Roman" w:hAnsi="Times New Roman"/>
           <w:sz w:val="28"/>
         </w:rPr>
-        <w:t>Преобразует данные в pandas.DataFrame для дальнейшей обработки.</w:t>
+        <w:t xml:space="preserve">Преобразует данные в </w:t>
+      </w:r>
+      <w:proofErr w:type="gramStart"/>
+      <w:r>
+        <w:rPr>
+          <w:rFonts w:ascii="Times New Roman" w:hAnsi="Times New Roman"/>
+          <w:sz w:val="28"/>
+        </w:rPr>
+        <w:t>pandas.DataFrame</w:t>
+      </w:r>
+      <w:proofErr w:type="gramEnd"/>
+      <w:r>
+        <w:rPr>
+          <w:rFonts w:ascii="Times New Roman" w:hAnsi="Times New Roman"/>
+          <w:sz w:val="28"/>
+        </w:rPr>
+        <w:t xml:space="preserve"> для дальнейшей обработки.</w:t>
       </w:r>
     </w:p>
     <w:p>
@@ -2421,7 +2428,23 @@
           <w:rFonts w:ascii="Times New Roman" w:hAnsi="Times New Roman"/>
           <w:sz w:val="28"/>
         </w:rPr>
-        <w:t>Пользователь выбирает файл XML с данными о билетах, используя функцию filedialog.askopenfilename.</w:t>
+        <w:t xml:space="preserve">Пользователь выбирает файл XML с данными о билетах, используя функцию </w:t>
+      </w:r>
+      <w:proofErr w:type="gramStart"/>
+      <w:r>
+        <w:rPr>
+          <w:rFonts w:ascii="Times New Roman" w:hAnsi="Times New Roman"/>
+          <w:sz w:val="28"/>
+        </w:rPr>
+        <w:t>filedialog.askopenfilename</w:t>
+      </w:r>
+      <w:proofErr w:type="gramEnd"/>
+      <w:r>
+        <w:rPr>
+          <w:rFonts w:ascii="Times New Roman" w:hAnsi="Times New Roman"/>
+          <w:sz w:val="28"/>
+        </w:rPr>
+        <w:t>.</w:t>
       </w:r>
     </w:p>
     <w:p>
@@ -2462,7 +2485,76 @@
           <w:rFonts w:ascii="Times New Roman" w:hAnsi="Times New Roman"/>
           <w:sz w:val="28"/>
         </w:rPr>
-        <w:t>Анонимизирует данные:</w:t>
+        <w:t xml:space="preserve">Пользователь выбирает квази-идентификаторы (поля, по которым будут </w:t>
+      </w:r>
+      <w:r>
+        <w:rPr>
+          <w:rFonts w:ascii="Times New Roman" w:hAnsi="Times New Roman"/>
+          <w:sz w:val="28"/>
+        </w:rPr>
+        <w:t>определены</w:t>
+      </w:r>
+      <w:r>
+        <w:rPr>
+          <w:rFonts w:ascii="Times New Roman" w:hAnsi="Times New Roman"/>
+          <w:sz w:val="28"/>
+        </w:rPr>
+        <w:t xml:space="preserve"> группы для </w:t>
+      </w:r>
+      <w:r>
+        <w:rPr>
+          <w:rFonts w:ascii="Times New Roman" w:hAnsi="Times New Roman"/>
+          <w:sz w:val="28"/>
+        </w:rPr>
+        <w:t>анонимизации</w:t>
+      </w:r>
+      <w:r>
+        <w:rPr>
+          <w:rFonts w:ascii="Times New Roman" w:hAnsi="Times New Roman"/>
+          <w:sz w:val="28"/>
+        </w:rPr>
+        <w:t>)</w:t>
+      </w:r>
+      <w:r>
+        <w:rPr>
+          <w:rFonts w:ascii="Times New Roman" w:hAnsi="Times New Roman"/>
+          <w:sz w:val="28"/>
+        </w:rPr>
+        <w:t>.</w:t>
+      </w:r>
+    </w:p>
+    <w:p>
+      <w:pPr>
+        <w:numPr>
+          <w:ilvl w:val="1"/>
+          <w:numId w:val="25"/>
+        </w:numPr>
+        <w:jc w:val="both"/>
+        <w:rPr>
+          <w:rFonts w:ascii="Times New Roman" w:hAnsi="Times New Roman"/>
+          <w:sz w:val="28"/>
+        </w:rPr>
+      </w:pPr>
+      <w:r>
+        <w:rPr>
+          <w:rFonts w:ascii="Times New Roman" w:hAnsi="Times New Roman"/>
+          <w:sz w:val="28"/>
+        </w:rPr>
+        <w:t>Анонимизирует данные</w:t>
+      </w:r>
+      <w:r>
+        <w:rPr>
+          <w:rFonts w:ascii="Times New Roman" w:hAnsi="Times New Roman"/>
+          <w:sz w:val="28"/>
+        </w:rPr>
+        <w:t xml:space="preserve"> (те, что выбрал пользователь в квази-идентификаторах)</w:t>
+      </w:r>
+      <w:r>
+        <w:rPr>
+          <w:rFonts w:ascii="Times New Roman" w:hAnsi="Times New Roman"/>
+          <w:sz w:val="28"/>
+        </w:rPr>
+        <w:t>:</w:t>
       </w:r>
     </w:p>
     <w:p>
@@ -2736,7 +2828,23 @@
           <w:rFonts w:ascii="Times New Roman" w:hAnsi="Times New Roman"/>
           <w:sz w:val="28"/>
         </w:rPr>
-        <w:t>Программа предлагает сохранить новый анонимизированный файл через диалоговое окно, используя filedialog.asksaveasfilename. Если пользователь сохраняет файл, он записывается на диск в формате XML.</w:t>
+        <w:t xml:space="preserve">Программа предлагает сохранить новый анонимизированный файл через диалоговое окно, используя </w:t>
+      </w:r>
+      <w:proofErr w:type="gramStart"/>
+      <w:r>
+        <w:rPr>
+          <w:rFonts w:ascii="Times New Roman" w:hAnsi="Times New Roman"/>
+          <w:sz w:val="28"/>
+        </w:rPr>
+        <w:t>filedialog.asksaveasfilename</w:t>
+      </w:r>
+      <w:proofErr w:type="gramEnd"/>
+      <w:r>
+        <w:rPr>
+          <w:rFonts w:ascii="Times New Roman" w:hAnsi="Times New Roman"/>
+          <w:sz w:val="28"/>
+        </w:rPr>
+        <w:t>. Если пользователь сохраняет файл, он записывается на диск в формате XML.</w:t>
       </w:r>
       <w:r>
         <w:rPr>
@@ -2775,10 +2883,10 @@
           <w:noProof/>
         </w:rPr>
         <w:drawing>
-          <wp:inline distT="0" distB="0" distL="0" distR="0" wp14:anchorId="52762FBE" wp14:editId="474C6123">
-            <wp:extent cx="5177323" cy="5514975"/>
-            <wp:effectExtent l="0" t="0" r="4445" b="0"/>
-            <wp:docPr id="5" name="Рисунок 5"/>
+          <wp:inline distT="0" distB="0" distL="0" distR="0" wp14:anchorId="29469BAD" wp14:editId="579CB77B">
+            <wp:extent cx="4517424" cy="6115050"/>
+            <wp:effectExtent l="0" t="0" r="0" b="0"/>
+            <wp:docPr id="2" name="Рисунок 2"/>
             <wp:cNvGraphicFramePr>
               <a:graphicFrameLocks xmlns:a="http://schemas.openxmlformats.org/drawingml/2006/main" noChangeAspect="1"/>
             </wp:cNvGraphicFramePr>
@@ -2786,7 +2894,7 @@
               <a:graphicData uri="http://schemas.openxmlformats.org/drawingml/2006/picture">
                 <pic:pic xmlns:pic="http://schemas.openxmlformats.org/drawingml/2006/picture">
                   <pic:nvPicPr>
-                    <pic:cNvPr id="0" name="Picture 1"/>
+                    <pic:cNvPr id="0" name="Picture 2"/>
                     <pic:cNvPicPr>
                       <a:picLocks noChangeAspect="1" noChangeArrowheads="1"/>
                     </pic:cNvPicPr>
@@ -2807,7 +2915,7 @@
                   <pic:spPr bwMode="auto">
                     <a:xfrm>
                       <a:off x="0" y="0"/>
-                      <a:ext cx="5183181" cy="5521215"/>
+                      <a:ext cx="4521532" cy="6120611"/>
                     </a:xfrm>
                     <a:prstGeom prst="rect">
                       <a:avLst/>
@@ -2881,10 +2989,10 @@
         </w:rPr>
         <w:lastRenderedPageBreak/>
         <w:drawing>
-          <wp:inline distT="0" distB="0" distL="0" distR="0" wp14:anchorId="23C14A41" wp14:editId="6B826249">
-            <wp:extent cx="4429125" cy="8620125"/>
-            <wp:effectExtent l="0" t="0" r="9525" b="9525"/>
-            <wp:docPr id="6" name="Рисунок 6"/>
+          <wp:inline distT="0" distB="0" distL="0" distR="0" wp14:anchorId="66B793CD" wp14:editId="04A3288A">
+            <wp:extent cx="3981627" cy="8610600"/>
+            <wp:effectExtent l="0" t="0" r="0" b="0"/>
+            <wp:docPr id="3" name="Рисунок 3"/>
             <wp:cNvGraphicFramePr>
               <a:graphicFrameLocks xmlns:a="http://schemas.openxmlformats.org/drawingml/2006/main" noChangeAspect="1"/>
             </wp:cNvGraphicFramePr>
@@ -2892,7 +3000,7 @@
               <a:graphicData uri="http://schemas.openxmlformats.org/drawingml/2006/picture">
                 <pic:pic xmlns:pic="http://schemas.openxmlformats.org/drawingml/2006/picture">
                   <pic:nvPicPr>
-                    <pic:cNvPr id="0" name="Picture 2"/>
+                    <pic:cNvPr id="0" name="Picture 3"/>
                     <pic:cNvPicPr>
                       <a:picLocks noChangeAspect="1" noChangeArrowheads="1"/>
                     </pic:cNvPicPr>
@@ -2913,7 +3021,7 @@
                   <pic:spPr bwMode="auto">
                     <a:xfrm>
                       <a:off x="0" y="0"/>
-                      <a:ext cx="4433446" cy="8628535"/>
+                      <a:ext cx="3991749" cy="8632491"/>
                     </a:xfrm>
                     <a:prstGeom prst="rect">
                       <a:avLst/>
@@ -3070,16 +3178,7 @@
             <w:sz w:val="28"/>
             <w:szCs w:val="28"/>
           </w:rPr>
-          <w:t>[1</w:t>
-        </w:r>
-        <w:r>
-          <w:rPr>
-            <w:rStyle w:val="a9"/>
-            <w:rFonts w:ascii="Times New Roman" w:hAnsi="Times New Roman"/>
-            <w:sz w:val="28"/>
-            <w:szCs w:val="28"/>
-          </w:rPr>
-          <w:t>]</w:t>
+          <w:t>[1]</w:t>
         </w:r>
       </w:hyperlink>
       <w:r>
@@ -4286,8 +4385,500 @@
         <w:rPr>
           <w:szCs w:val="28"/>
         </w:rPr>
-        <w:t>Для успешного запуска программы убедитесь, что у вас установлен Python и необходимые библиотеки, такие как tkinter</w:t>
-      </w:r>
+        <w:t>Программа позволяет обрабатывать XML-файлы, которые содержат информацию о билетах, и предоставляет возможность анонимизации данных с учетом параметра K-анонимности. Перед началом работы запустите скрипт DatasetAnonymization.py</w:t>
+      </w:r>
+      <w:r>
+        <w:rPr>
+          <w:szCs w:val="28"/>
+        </w:rPr>
+        <w:t xml:space="preserve"> </w:t>
+      </w:r>
+      <w:r>
+        <w:rPr>
+          <w:szCs w:val="28"/>
+        </w:rPr>
+        <w:t xml:space="preserve">и </w:t>
+      </w:r>
+      <w:r>
+        <w:rPr>
+          <w:szCs w:val="28"/>
+        </w:rPr>
+        <w:t>проверьте, не выводится ли ошибка</w:t>
+      </w:r>
+      <w:r>
+        <w:rPr>
+          <w:szCs w:val="28"/>
+        </w:rPr>
+        <w:t xml:space="preserve"> через графический интерфейс, предоставляемый программой.</w:t>
+      </w:r>
+      <w:r>
+        <w:rPr>
+          <w:szCs w:val="28"/>
+        </w:rPr>
+        <w:t xml:space="preserve"> </w:t>
+      </w:r>
+      <w:r>
+        <w:rPr>
+          <w:szCs w:val="28"/>
+        </w:rPr>
+        <w:t>Чтобы анонимизировать данные, выберите опцию обезличивания,</w:t>
+      </w:r>
+      <w:r>
+        <w:rPr>
+          <w:szCs w:val="28"/>
+        </w:rPr>
+        <w:t xml:space="preserve"> затем </w:t>
+      </w:r>
+      <w:r>
+        <w:rPr>
+          <w:szCs w:val="28"/>
+          <w:lang w:val="en-US"/>
+        </w:rPr>
+        <w:t>XML</w:t>
+      </w:r>
+      <w:r>
+        <w:rPr>
+          <w:szCs w:val="28"/>
+        </w:rPr>
+        <w:t xml:space="preserve"> файл, к которому ее нужно применить,</w:t>
+      </w:r>
+      <w:r>
+        <w:rPr>
+          <w:szCs w:val="28"/>
+        </w:rPr>
+        <w:t xml:space="preserve"> </w:t>
+      </w:r>
+      <w:r>
+        <w:rPr>
+          <w:szCs w:val="28"/>
+        </w:rPr>
+        <w:t>она</w:t>
+      </w:r>
+      <w:r>
+        <w:rPr>
+          <w:szCs w:val="28"/>
+        </w:rPr>
+        <w:t xml:space="preserve"> заменит личные данные</w:t>
+      </w:r>
+      <w:r>
+        <w:rPr>
+          <w:szCs w:val="28"/>
+        </w:rPr>
+        <w:t xml:space="preserve"> в выбранном файле</w:t>
+      </w:r>
+      <w:r>
+        <w:rPr>
+          <w:szCs w:val="28"/>
+        </w:rPr>
+        <w:t xml:space="preserve"> (ФИО, паспортные данные, данные о платёжных картах) и категоризирует другие значения </w:t>
+      </w:r>
+      <w:r>
+        <w:rPr>
+          <w:szCs w:val="28"/>
+        </w:rPr>
+        <w:t>(</w:t>
+      </w:r>
+      <w:r>
+        <w:rPr>
+          <w:szCs w:val="28"/>
+        </w:rPr>
+        <w:t>города, даты, номера поездов и стоимость билетов</w:t>
+      </w:r>
+      <w:r>
+        <w:rPr>
+          <w:szCs w:val="28"/>
+        </w:rPr>
+        <w:t>)</w:t>
+      </w:r>
+      <w:r>
+        <w:rPr>
+          <w:szCs w:val="28"/>
+        </w:rPr>
+        <w:t xml:space="preserve">. </w:t>
+      </w:r>
+      <w:r>
+        <w:rPr>
+          <w:szCs w:val="28"/>
+        </w:rPr>
+        <w:t xml:space="preserve">Чтобы вывести К-анонимити, выберите опцию подсчета К-анонимити, затем </w:t>
+      </w:r>
+      <w:r>
+        <w:rPr>
+          <w:szCs w:val="28"/>
+          <w:lang w:val="en-US"/>
+        </w:rPr>
+        <w:t>XML</w:t>
+      </w:r>
+      <w:r>
+        <w:rPr>
+          <w:szCs w:val="28"/>
+        </w:rPr>
+        <w:t xml:space="preserve"> файл, в котором его нужно посчитать, и результат выведется в интерфейс.</w:t>
+      </w:r>
+      <w:r>
+        <w:rPr>
+          <w:szCs w:val="28"/>
+        </w:rPr>
+        <w:t xml:space="preserve"> </w:t>
+      </w:r>
+      <w:r>
+        <w:rPr>
+          <w:szCs w:val="28"/>
+        </w:rPr>
+        <w:t>Убедитесь</w:t>
+      </w:r>
+      <w:r>
+        <w:rPr>
+          <w:szCs w:val="28"/>
+        </w:rPr>
+        <w:t xml:space="preserve">, </w:t>
+      </w:r>
+      <w:r>
+        <w:rPr>
+          <w:szCs w:val="28"/>
+        </w:rPr>
+        <w:t>что</w:t>
+      </w:r>
+      <w:r>
+        <w:rPr>
+          <w:szCs w:val="28"/>
+        </w:rPr>
+        <w:t xml:space="preserve"> </w:t>
+      </w:r>
+      <w:r>
+        <w:rPr>
+          <w:szCs w:val="28"/>
+        </w:rPr>
+        <w:t>структура</w:t>
+      </w:r>
+      <w:r>
+        <w:rPr>
+          <w:szCs w:val="28"/>
+        </w:rPr>
+        <w:t xml:space="preserve"> </w:t>
+      </w:r>
+      <w:r>
+        <w:rPr>
+          <w:szCs w:val="28"/>
+        </w:rPr>
+        <w:t>выбираемого</w:t>
+      </w:r>
+      <w:r>
+        <w:rPr>
+          <w:szCs w:val="28"/>
+        </w:rPr>
+        <w:t xml:space="preserve"> </w:t>
+      </w:r>
+      <w:r>
+        <w:rPr>
+          <w:szCs w:val="28"/>
+          <w:lang w:val="en-US"/>
+        </w:rPr>
+        <w:t>XML</w:t>
+      </w:r>
+      <w:r>
+        <w:rPr>
+          <w:szCs w:val="28"/>
+        </w:rPr>
+        <w:t xml:space="preserve"> </w:t>
+      </w:r>
+      <w:r>
+        <w:rPr>
+          <w:szCs w:val="28"/>
+        </w:rPr>
+        <w:t>файла</w:t>
+      </w:r>
+      <w:r>
+        <w:rPr>
+          <w:szCs w:val="28"/>
+        </w:rPr>
+        <w:t xml:space="preserve"> </w:t>
+      </w:r>
+      <w:r>
+        <w:rPr>
+          <w:szCs w:val="28"/>
+        </w:rPr>
+        <w:t>совпадает</w:t>
+      </w:r>
+      <w:r>
+        <w:rPr>
+          <w:szCs w:val="28"/>
+        </w:rPr>
+        <w:t xml:space="preserve"> </w:t>
+      </w:r>
+      <w:r>
+        <w:rPr>
+          <w:szCs w:val="28"/>
+        </w:rPr>
+        <w:t>с</w:t>
+      </w:r>
+      <w:r>
+        <w:rPr>
+          <w:szCs w:val="28"/>
+        </w:rPr>
+        <w:t xml:space="preserve"> </w:t>
+      </w:r>
+      <w:r>
+        <w:rPr>
+          <w:szCs w:val="28"/>
+        </w:rPr>
+        <w:t>требуемой</w:t>
+      </w:r>
+      <w:r>
+        <w:rPr>
+          <w:szCs w:val="28"/>
+        </w:rPr>
+        <w:t>:</w:t>
+      </w:r>
+      <w:r>
+        <w:t xml:space="preserve"> </w:t>
+      </w:r>
+      <w:r>
+        <w:rPr>
+          <w:szCs w:val="28"/>
+          <w:lang w:val="en-US"/>
+        </w:rPr>
+        <w:t>FullName</w:t>
+      </w:r>
+      <w:r>
+        <w:rPr>
+          <w:szCs w:val="28"/>
+        </w:rPr>
+        <w:t>,</w:t>
+      </w:r>
+      <w:r>
+        <w:rPr>
+          <w:szCs w:val="28"/>
+        </w:rPr>
+        <w:t xml:space="preserve"> </w:t>
+      </w:r>
+      <w:r>
+        <w:rPr>
+          <w:szCs w:val="28"/>
+          <w:lang w:val="en-US"/>
+        </w:rPr>
+        <w:t>PassportInfo</w:t>
+      </w:r>
+      <w:r>
+        <w:rPr>
+          <w:szCs w:val="28"/>
+        </w:rPr>
+        <w:t xml:space="preserve">, </w:t>
+      </w:r>
+      <w:r>
+        <w:rPr>
+          <w:szCs w:val="28"/>
+          <w:lang w:val="en-US"/>
+        </w:rPr>
+        <w:t>Departure</w:t>
+      </w:r>
+      <w:r>
+        <w:rPr>
+          <w:szCs w:val="28"/>
+        </w:rPr>
+        <w:t xml:space="preserve">, </w:t>
+      </w:r>
+      <w:r>
+        <w:rPr>
+          <w:szCs w:val="28"/>
+          <w:lang w:val="en-US"/>
+        </w:rPr>
+        <w:t>Destination</w:t>
+      </w:r>
+      <w:r>
+        <w:rPr>
+          <w:szCs w:val="28"/>
+        </w:rPr>
+        <w:t xml:space="preserve">, </w:t>
+      </w:r>
+      <w:r>
+        <w:rPr>
+          <w:szCs w:val="28"/>
+          <w:lang w:val="en-US"/>
+        </w:rPr>
+        <w:t>Departure</w:t>
+      </w:r>
+      <w:r>
+        <w:rPr>
+          <w:szCs w:val="28"/>
+          <w:lang w:val="en-US"/>
+        </w:rPr>
+        <w:t>Date</w:t>
+      </w:r>
+      <w:r>
+        <w:rPr>
+          <w:szCs w:val="28"/>
+        </w:rPr>
+        <w:t xml:space="preserve">, </w:t>
+      </w:r>
+      <w:r>
+        <w:rPr>
+          <w:szCs w:val="28"/>
+          <w:lang w:val="en-US"/>
+        </w:rPr>
+        <w:t>Arrival</w:t>
+      </w:r>
+      <w:r>
+        <w:rPr>
+          <w:szCs w:val="28"/>
+          <w:lang w:val="en-US"/>
+        </w:rPr>
+        <w:t>Dat</w:t>
+      </w:r>
+      <w:r>
+        <w:rPr>
+          <w:szCs w:val="28"/>
+          <w:lang w:val="en-US"/>
+        </w:rPr>
+        <w:t>e</w:t>
+      </w:r>
+      <w:r>
+        <w:rPr>
+          <w:szCs w:val="28"/>
+        </w:rPr>
+        <w:t xml:space="preserve">, </w:t>
+      </w:r>
+      <w:r>
+        <w:rPr>
+          <w:szCs w:val="28"/>
+          <w:lang w:val="en-US"/>
+        </w:rPr>
+        <w:t>Train</w:t>
+      </w:r>
+      <w:r>
+        <w:rPr>
+          <w:szCs w:val="28"/>
+        </w:rPr>
+        <w:t>,</w:t>
+      </w:r>
+      <w:r>
+        <w:t xml:space="preserve"> </w:t>
+      </w:r>
+      <w:r>
+        <w:rPr>
+          <w:szCs w:val="28"/>
+          <w:lang w:val="en-US"/>
+        </w:rPr>
+        <w:t>SeatChoice</w:t>
+      </w:r>
+      <w:r>
+        <w:rPr>
+          <w:szCs w:val="28"/>
+        </w:rPr>
+        <w:t xml:space="preserve">, </w:t>
+      </w:r>
+      <w:r>
+        <w:rPr>
+          <w:szCs w:val="28"/>
+          <w:lang w:val="en-US"/>
+        </w:rPr>
+        <w:t>Total</w:t>
+      </w:r>
+      <w:r>
+        <w:rPr>
+          <w:szCs w:val="28"/>
+          <w:lang w:val="en-US"/>
+        </w:rPr>
+        <w:t>Cost</w:t>
+      </w:r>
+      <w:r>
+        <w:rPr>
+          <w:szCs w:val="28"/>
+        </w:rPr>
+        <w:t>,</w:t>
+      </w:r>
+      <w:r>
+        <w:t xml:space="preserve"> </w:t>
+      </w:r>
+      <w:r>
+        <w:rPr>
+          <w:szCs w:val="28"/>
+          <w:lang w:val="en-US"/>
+        </w:rPr>
+        <w:t>PaymentCard</w:t>
+      </w:r>
+      <w:r>
+        <w:rPr>
+          <w:szCs w:val="28"/>
+        </w:rPr>
+        <w:t xml:space="preserve">. </w:t>
+      </w:r>
+      <w:r>
+        <w:rPr>
+          <w:szCs w:val="28"/>
+        </w:rPr>
+        <w:t xml:space="preserve">Настройка </w:t>
+      </w:r>
+      <w:r>
+        <w:rPr>
+          <w:szCs w:val="28"/>
+        </w:rPr>
+        <w:t>квази-идентификаторов, по которым считается К-анонимити</w:t>
+      </w:r>
+      <w:r>
+        <w:rPr>
+          <w:szCs w:val="28"/>
+        </w:rPr>
+        <w:t xml:space="preserve"> и анонимизируется датасет</w:t>
+      </w:r>
+      <w:r>
+        <w:rPr>
+          <w:szCs w:val="28"/>
+        </w:rPr>
+        <w:t>,</w:t>
+      </w:r>
+      <w:r>
+        <w:rPr>
+          <w:szCs w:val="28"/>
+        </w:rPr>
+        <w:t xml:space="preserve"> и отображение данных, осуществляется в интерфейсе программы. </w:t>
+      </w:r>
+      <w:bookmarkEnd w:id="8"/>
+    </w:p>
+    <w:p>
+      <w:pPr>
+        <w:rPr>
+          <w:rFonts w:ascii="Times New Roman" w:eastAsiaTheme="majorEastAsia" w:hAnsi="Times New Roman" w:cstheme="majorBidi"/>
+          <w:b/>
+          <w:sz w:val="28"/>
+          <w:szCs w:val="32"/>
+        </w:rPr>
+      </w:pPr>
+      <w:r>
+        <w:br w:type="page"/>
+      </w:r>
+    </w:p>
+    <w:p>
+      <w:pPr>
+        <w:pStyle w:val="10"/>
+      </w:pPr>
+      <w:r>
+        <w:lastRenderedPageBreak/>
+        <w:t>Рекомендации программиста</w:t>
+      </w:r>
+    </w:p>
+    <w:p>
+      <w:pPr>
+        <w:pStyle w:val="a3"/>
+        <w:rPr>
+          <w:szCs w:val="28"/>
+        </w:rPr>
+      </w:pPr>
+      <w:bookmarkStart w:id="9" w:name="_Toc177901240"/>
+      <w:r>
+        <w:rPr>
+          <w:szCs w:val="28"/>
+        </w:rPr>
+        <w:t xml:space="preserve">Для успешного запуска программы убедитесь, что у вас установлен Python и необходимые библиотеки, такие как </w:t>
+      </w:r>
+      <w:proofErr w:type="spellStart"/>
+      <w:r>
+        <w:rPr>
+          <w:szCs w:val="28"/>
+        </w:rPr>
+        <w:t>tkinter</w:t>
+      </w:r>
+      <w:proofErr w:type="spellEnd"/>
       <w:r>
         <w:rPr>
           <w:szCs w:val="28"/>
@@ -4307,8 +4898,16 @@
         <w:rPr>
           <w:szCs w:val="28"/>
         </w:rPr>
-        <w:t>, pandas</w:t>
-      </w:r>
+        <w:t xml:space="preserve">, </w:t>
+      </w:r>
+      <w:proofErr w:type="spellStart"/>
+      <w:r>
+        <w:rPr>
+          <w:szCs w:val="28"/>
+        </w:rPr>
+        <w:t>pandas</w:t>
+      </w:r>
+      <w:proofErr w:type="spellEnd"/>
       <w:r>
         <w:rPr>
           <w:szCs w:val="28"/>
@@ -4342,8 +4941,16 @@
         <w:rPr>
           <w:szCs w:val="28"/>
         </w:rPr>
-        <w:t xml:space="preserve"> и xml</w:t>
-      </w:r>
+        <w:t xml:space="preserve"> и </w:t>
+      </w:r>
+      <w:proofErr w:type="spellStart"/>
+      <w:r>
+        <w:rPr>
+          <w:szCs w:val="28"/>
+        </w:rPr>
+        <w:t>xml</w:t>
+      </w:r>
+      <w:proofErr w:type="spellEnd"/>
       <w:r>
         <w:rPr>
           <w:szCs w:val="28"/>
@@ -4377,543 +4984,24 @@
         <w:rPr>
           <w:szCs w:val="28"/>
         </w:rPr>
-        <w:t>. Все файлы программы должны находиться в одной директории для корректного выполнения. Программа позволяет обрабатывать XML-файлы, которые содержат информацию о билетах, и предоставляет возможность анонимизации данных с учетом параметра K-анонимности. Перед началом работы запустите скрипт DatasetAnonymization.py</w:t>
-      </w:r>
-      <w:r>
-        <w:rPr>
-          <w:szCs w:val="28"/>
-        </w:rPr>
-        <w:t xml:space="preserve"> </w:t>
-      </w:r>
-      <w:r>
-        <w:rPr>
-          <w:szCs w:val="28"/>
-        </w:rPr>
-        <w:t xml:space="preserve">и </w:t>
-      </w:r>
-      <w:r>
-        <w:rPr>
-          <w:szCs w:val="28"/>
-        </w:rPr>
-        <w:t>проверьте, не выводится ли ошибка</w:t>
-      </w:r>
-      <w:r>
-        <w:rPr>
-          <w:szCs w:val="28"/>
-        </w:rPr>
-        <w:t xml:space="preserve"> через графический интерфейс, предоставляемый программой.</w:t>
-      </w:r>
-      <w:r>
-        <w:rPr>
-          <w:szCs w:val="28"/>
-        </w:rPr>
-        <w:t xml:space="preserve"> </w:t>
-      </w:r>
+        <w:t>. Все файлы программы должны находиться в одной директории для корректного выполнения.</w:t>
+      </w:r>
+    </w:p>
+    <w:p>
+      <w:pPr>
+        <w:pStyle w:val="a3"/>
+      </w:pPr>
       <w:r>
         <w:rPr>
           <w:szCs w:val="28"/>
         </w:rPr>
         <w:t>Для корректной работы убедитесь, что файл russian_cities.csv, содержащий данные о городах и федеральных округах, доступен в директории с программой. Если файл отсутствует, программа выведет сообщение об ошибке.</w:t>
       </w:r>
-      <w:r>
-        <w:rPr>
-          <w:szCs w:val="28"/>
-        </w:rPr>
-        <w:t xml:space="preserve"> Чтобы анонимизировать данные, выберите опцию обезличивания,</w:t>
-      </w:r>
-      <w:r>
-        <w:rPr>
-          <w:szCs w:val="28"/>
-        </w:rPr>
-        <w:t xml:space="preserve"> затем </w:t>
-      </w:r>
-      <w:r>
-        <w:rPr>
-          <w:szCs w:val="28"/>
-          <w:lang w:val="en-US"/>
-        </w:rPr>
-        <w:t>XML</w:t>
-      </w:r>
-      <w:r>
-        <w:rPr>
-          <w:szCs w:val="28"/>
-        </w:rPr>
-        <w:t xml:space="preserve"> файл, к которому ее нужно применить,</w:t>
-      </w:r>
-      <w:r>
-        <w:rPr>
-          <w:szCs w:val="28"/>
-        </w:rPr>
-        <w:t xml:space="preserve"> </w:t>
-      </w:r>
-      <w:r>
-        <w:rPr>
-          <w:szCs w:val="28"/>
-        </w:rPr>
-        <w:t>она</w:t>
-      </w:r>
-      <w:r>
-        <w:rPr>
-          <w:szCs w:val="28"/>
-        </w:rPr>
-        <w:t xml:space="preserve"> заменит личные данные</w:t>
-      </w:r>
-      <w:r>
-        <w:rPr>
-          <w:szCs w:val="28"/>
-        </w:rPr>
-        <w:t xml:space="preserve"> в выбранном файле</w:t>
-      </w:r>
-      <w:r>
-        <w:rPr>
-          <w:szCs w:val="28"/>
-        </w:rPr>
-        <w:t xml:space="preserve"> (ФИО, паспортные данные, данные о платёжных картах) и категоризирует другие значения </w:t>
-      </w:r>
-      <w:r>
-        <w:rPr>
-          <w:szCs w:val="28"/>
-        </w:rPr>
-        <w:t>(</w:t>
-      </w:r>
-      <w:r>
-        <w:rPr>
-          <w:szCs w:val="28"/>
-        </w:rPr>
-        <w:t>города, даты, номера поездов и стоимость билетов</w:t>
-      </w:r>
-      <w:r>
-        <w:rPr>
-          <w:szCs w:val="28"/>
-        </w:rPr>
-        <w:t>)</w:t>
-      </w:r>
-      <w:r>
-        <w:rPr>
-          <w:szCs w:val="28"/>
-        </w:rPr>
-        <w:t xml:space="preserve">. </w:t>
-      </w:r>
-      <w:r>
-        <w:rPr>
-          <w:szCs w:val="28"/>
-        </w:rPr>
-        <w:t xml:space="preserve">Чтобы вывести К-анонимити, выберите опцию подсчета </w:t>
-      </w:r>
-      <w:r>
-        <w:rPr>
-          <w:szCs w:val="28"/>
-        </w:rPr>
-        <w:t>К-анонимити</w:t>
-      </w:r>
-      <w:r>
-        <w:rPr>
-          <w:szCs w:val="28"/>
-        </w:rPr>
-        <w:t xml:space="preserve">, </w:t>
-      </w:r>
-      <w:r>
-        <w:rPr>
-          <w:szCs w:val="28"/>
-        </w:rPr>
-        <w:t xml:space="preserve">затем </w:t>
-      </w:r>
-      <w:r>
-        <w:rPr>
-          <w:szCs w:val="28"/>
-          <w:lang w:val="en-US"/>
-        </w:rPr>
-        <w:t>XML</w:t>
-      </w:r>
-      <w:r>
-        <w:rPr>
-          <w:szCs w:val="28"/>
-        </w:rPr>
-        <w:t xml:space="preserve"> файл,</w:t>
-      </w:r>
-      <w:r>
-        <w:rPr>
-          <w:szCs w:val="28"/>
-        </w:rPr>
-        <w:t xml:space="preserve"> </w:t>
-      </w:r>
-      <w:r>
-        <w:rPr>
-          <w:szCs w:val="28"/>
-        </w:rPr>
-        <w:t>в</w:t>
-      </w:r>
-      <w:r>
-        <w:rPr>
-          <w:szCs w:val="28"/>
-        </w:rPr>
-        <w:t xml:space="preserve"> котором </w:t>
-      </w:r>
-      <w:r>
-        <w:rPr>
-          <w:szCs w:val="28"/>
-        </w:rPr>
-        <w:t>его</w:t>
-      </w:r>
-      <w:r>
-        <w:rPr>
-          <w:szCs w:val="28"/>
-        </w:rPr>
-        <w:t xml:space="preserve"> нужно</w:t>
-      </w:r>
-      <w:r>
-        <w:rPr>
-          <w:szCs w:val="28"/>
-        </w:rPr>
-        <w:t xml:space="preserve"> посчитать, и результат выведется в интерфейс.</w:t>
-      </w:r>
-      <w:r>
-        <w:rPr>
-          <w:szCs w:val="28"/>
-        </w:rPr>
-        <w:t xml:space="preserve"> </w:t>
-      </w:r>
-      <w:r>
-        <w:rPr>
-          <w:szCs w:val="28"/>
-        </w:rPr>
-        <w:t>Убедитесь</w:t>
-      </w:r>
-      <w:r>
-        <w:rPr>
-          <w:szCs w:val="28"/>
-        </w:rPr>
-        <w:t xml:space="preserve">, </w:t>
-      </w:r>
-      <w:r>
-        <w:rPr>
-          <w:szCs w:val="28"/>
-        </w:rPr>
-        <w:t>что</w:t>
-      </w:r>
-      <w:r>
-        <w:rPr>
-          <w:szCs w:val="28"/>
-        </w:rPr>
-        <w:t xml:space="preserve"> </w:t>
-      </w:r>
-      <w:r>
-        <w:rPr>
-          <w:szCs w:val="28"/>
-        </w:rPr>
-        <w:t>структура</w:t>
-      </w:r>
-      <w:r>
-        <w:rPr>
-          <w:szCs w:val="28"/>
-        </w:rPr>
-        <w:t xml:space="preserve"> </w:t>
-      </w:r>
-      <w:r>
-        <w:rPr>
-          <w:szCs w:val="28"/>
-        </w:rPr>
-        <w:t>выбираемого</w:t>
-      </w:r>
-      <w:r>
-        <w:rPr>
-          <w:szCs w:val="28"/>
-        </w:rPr>
-        <w:t xml:space="preserve"> </w:t>
-      </w:r>
-      <w:r>
-        <w:rPr>
-          <w:szCs w:val="28"/>
-          <w:lang w:val="en-US"/>
-        </w:rPr>
-        <w:t>XML</w:t>
-      </w:r>
-      <w:r>
-        <w:rPr>
-          <w:szCs w:val="28"/>
-        </w:rPr>
-        <w:t xml:space="preserve"> </w:t>
-      </w:r>
-      <w:r>
-        <w:rPr>
-          <w:szCs w:val="28"/>
-        </w:rPr>
-        <w:t>файла</w:t>
-      </w:r>
-      <w:r>
-        <w:rPr>
-          <w:szCs w:val="28"/>
-        </w:rPr>
-        <w:t xml:space="preserve"> </w:t>
-      </w:r>
-      <w:r>
-        <w:rPr>
-          <w:szCs w:val="28"/>
-        </w:rPr>
-        <w:t>совпадает</w:t>
-      </w:r>
-      <w:r>
-        <w:rPr>
-          <w:szCs w:val="28"/>
-        </w:rPr>
-        <w:t xml:space="preserve"> </w:t>
-      </w:r>
-      <w:r>
-        <w:rPr>
-          <w:szCs w:val="28"/>
-        </w:rPr>
-        <w:t>с</w:t>
-      </w:r>
-      <w:r>
-        <w:rPr>
-          <w:szCs w:val="28"/>
-        </w:rPr>
-        <w:t xml:space="preserve"> </w:t>
-      </w:r>
-      <w:r>
-        <w:rPr>
-          <w:szCs w:val="28"/>
-        </w:rPr>
-        <w:t>требуемой</w:t>
-      </w:r>
-      <w:r>
-        <w:rPr>
-          <w:szCs w:val="28"/>
-        </w:rPr>
-        <w:t>:</w:t>
-      </w:r>
-      <w:r>
-        <w:t xml:space="preserve"> </w:t>
-      </w:r>
-      <w:r>
-        <w:rPr>
-          <w:szCs w:val="28"/>
-          <w:lang w:val="en-US"/>
-        </w:rPr>
-        <w:t>FullName</w:t>
-      </w:r>
-      <w:r>
-        <w:rPr>
-          <w:szCs w:val="28"/>
-        </w:rPr>
-        <w:t>,</w:t>
-      </w:r>
-      <w:r>
-        <w:rPr>
-          <w:szCs w:val="28"/>
-        </w:rPr>
-        <w:t xml:space="preserve"> </w:t>
-      </w:r>
-      <w:r>
-        <w:rPr>
-          <w:szCs w:val="28"/>
-          <w:lang w:val="en-US"/>
-        </w:rPr>
-        <w:t>PassportInfo</w:t>
-      </w:r>
-      <w:r>
-        <w:rPr>
-          <w:szCs w:val="28"/>
-        </w:rPr>
-        <w:t xml:space="preserve">, </w:t>
-      </w:r>
-      <w:r>
-        <w:rPr>
-          <w:szCs w:val="28"/>
-          <w:lang w:val="en-US"/>
-        </w:rPr>
-        <w:t>Departure</w:t>
-      </w:r>
-      <w:r>
-        <w:rPr>
-          <w:szCs w:val="28"/>
-        </w:rPr>
-        <w:t xml:space="preserve">, </w:t>
-      </w:r>
-      <w:r>
-        <w:rPr>
-          <w:szCs w:val="28"/>
-          <w:lang w:val="en-US"/>
-        </w:rPr>
-        <w:t>Destination</w:t>
-      </w:r>
-      <w:r>
-        <w:rPr>
-          <w:szCs w:val="28"/>
-        </w:rPr>
-        <w:t xml:space="preserve">, </w:t>
-      </w:r>
-      <w:r>
-        <w:rPr>
-          <w:szCs w:val="28"/>
-          <w:lang w:val="en-US"/>
-        </w:rPr>
-        <w:t>Departure</w:t>
-      </w:r>
-      <w:r>
-        <w:rPr>
-          <w:szCs w:val="28"/>
-          <w:lang w:val="en-US"/>
-        </w:rPr>
-        <w:t>Date</w:t>
-      </w:r>
-      <w:r>
-        <w:rPr>
-          <w:szCs w:val="28"/>
-        </w:rPr>
-        <w:t xml:space="preserve">, </w:t>
-      </w:r>
-      <w:r>
-        <w:rPr>
-          <w:szCs w:val="28"/>
-          <w:lang w:val="en-US"/>
-        </w:rPr>
-        <w:t>Arrival</w:t>
-      </w:r>
-      <w:r>
-        <w:rPr>
-          <w:szCs w:val="28"/>
-          <w:lang w:val="en-US"/>
-        </w:rPr>
-        <w:t>Dat</w:t>
-      </w:r>
-      <w:r>
-        <w:rPr>
-          <w:szCs w:val="28"/>
-          <w:lang w:val="en-US"/>
-        </w:rPr>
-        <w:t>e</w:t>
-      </w:r>
-      <w:r>
-        <w:rPr>
-          <w:szCs w:val="28"/>
-        </w:rPr>
-        <w:t xml:space="preserve">, </w:t>
-      </w:r>
-      <w:r>
-        <w:rPr>
-          <w:szCs w:val="28"/>
-          <w:lang w:val="en-US"/>
-        </w:rPr>
-        <w:t>Train</w:t>
-      </w:r>
-      <w:r>
-        <w:rPr>
-          <w:szCs w:val="28"/>
-        </w:rPr>
-        <w:t>,</w:t>
-      </w:r>
-      <w:r>
-        <w:t xml:space="preserve"> </w:t>
-      </w:r>
-      <w:r>
-        <w:rPr>
-          <w:szCs w:val="28"/>
-          <w:lang w:val="en-US"/>
-        </w:rPr>
-        <w:t>SeatChoice</w:t>
-      </w:r>
-      <w:r>
-        <w:rPr>
-          <w:szCs w:val="28"/>
-        </w:rPr>
-        <w:t>,</w:t>
-      </w:r>
-      <w:r>
-        <w:rPr>
-          <w:szCs w:val="28"/>
-        </w:rPr>
-        <w:t xml:space="preserve"> </w:t>
-      </w:r>
-      <w:r>
-        <w:rPr>
-          <w:szCs w:val="28"/>
-          <w:lang w:val="en-US"/>
-        </w:rPr>
-        <w:t>Total</w:t>
-      </w:r>
-      <w:r>
-        <w:rPr>
-          <w:szCs w:val="28"/>
-          <w:lang w:val="en-US"/>
-        </w:rPr>
-        <w:t>Cost</w:t>
-      </w:r>
-      <w:r>
-        <w:rPr>
-          <w:szCs w:val="28"/>
-        </w:rPr>
-        <w:t>,</w:t>
-      </w:r>
-      <w:r>
-        <w:t xml:space="preserve"> </w:t>
-      </w:r>
-      <w:r>
-        <w:rPr>
-          <w:szCs w:val="28"/>
-          <w:lang w:val="en-US"/>
-        </w:rPr>
-        <w:t>PaymentCard</w:t>
-      </w:r>
-      <w:r>
-        <w:rPr>
-          <w:szCs w:val="28"/>
-        </w:rPr>
-        <w:t>.</w:t>
-      </w:r>
-      <w:r>
-        <w:rPr>
-          <w:szCs w:val="28"/>
-        </w:rPr>
-        <w:t xml:space="preserve"> </w:t>
-      </w:r>
-      <w:r>
-        <w:rPr>
-          <w:szCs w:val="28"/>
-        </w:rPr>
-        <w:t xml:space="preserve">Настройка </w:t>
-      </w:r>
-      <w:r>
-        <w:rPr>
-          <w:szCs w:val="28"/>
-        </w:rPr>
-        <w:t>квази-идентификаторов, по которым считается К-анонимити,</w:t>
-      </w:r>
-      <w:r>
-        <w:rPr>
-          <w:szCs w:val="28"/>
-        </w:rPr>
-        <w:t xml:space="preserve"> и отображение данных, осуществляется в интерфейсе программы. </w:t>
-      </w:r>
-      <w:bookmarkEnd w:id="8"/>
-    </w:p>
-    <w:p>
-      <w:pPr>
-        <w:rPr>
-          <w:rFonts w:ascii="Times New Roman" w:eastAsiaTheme="majorEastAsia" w:hAnsi="Times New Roman" w:cstheme="majorBidi"/>
-          <w:b/>
-          <w:sz w:val="28"/>
-          <w:szCs w:val="32"/>
-        </w:rPr>
-      </w:pPr>
-      <w:r>
-        <w:br w:type="page"/>
-      </w:r>
-    </w:p>
-    <w:p>
-      <w:pPr>
-        <w:pStyle w:val="10"/>
-      </w:pPr>
-      <w:r>
-        <w:lastRenderedPageBreak/>
-        <w:t>Рекомендации программиста</w:t>
-      </w:r>
     </w:p>
     <w:p>
       <w:pPr>
         <w:pStyle w:val="a3"/>
       </w:pPr>
-      <w:bookmarkStart w:id="9" w:name="_Toc177901240"/>
       <w:r>
         <w:t>Поддерживайте актуальные версии используемых библиотек и Python для обеспечения работоспособности программы на современных системах. Следуйте передовым практикам разработки (best practices), уделяйте внимание четкому именованию переменных и функций. Регулярно проводите тестирование программы на различных входных данных, чтобы убедиться в её надежности и корректности.</w:t>
       </w:r>
@@ -5032,13 +5120,7 @@
         <w:t xml:space="preserve"> Программа </w:t>
       </w:r>
       <w:r>
-        <w:t xml:space="preserve">запустит графический интерфейс </w:t>
-      </w:r>
-      <w:r>
-        <w:t>(Рис. 1)</w:t>
-      </w:r>
-      <w:r>
-        <w:t xml:space="preserve">, в котором можно будет выбрать </w:t>
+        <w:t xml:space="preserve">запустит графический интерфейс (Рис. 1), в котором можно будет выбрать </w:t>
       </w:r>
       <w:r>
         <w:t>“</w:t>
@@ -5181,10 +5263,7 @@
         <w:t xml:space="preserve">2. </w:t>
       </w:r>
       <w:r>
-        <w:t>О</w:t>
-      </w:r>
-      <w:r>
-        <w:t>безличить датасет</w:t>
+        <w:t>Обезличить датасет</w:t>
       </w:r>
     </w:p>
     <w:p>
@@ -5222,10 +5301,7 @@
         <w:t>,</w:t>
       </w:r>
       <w:r>
-        <w:t xml:space="preserve"> </w:t>
-      </w:r>
-      <w:r>
-        <w:t>где</w:t>
+        <w:t xml:space="preserve"> где</w:t>
       </w:r>
       <w:r>
         <w:t xml:space="preserve"> пользователю предложено</w:t>
@@ -5510,10 +5586,7 @@
         <w:t xml:space="preserve"> </w:t>
       </w:r>
       <w:r>
-        <w:t>П</w:t>
-      </w:r>
-      <w:r>
-        <w:t xml:space="preserve">осчитать К-анонимити </w:t>
+        <w:t xml:space="preserve">Посчитать К-анонимити </w:t>
       </w:r>
     </w:p>
     <w:p>
@@ -5524,19 +5597,13 @@
         <w:t xml:space="preserve">После </w:t>
       </w:r>
       <w:r>
-        <w:t xml:space="preserve">выбора </w:t>
-      </w:r>
-      <w:r>
-        <w:t xml:space="preserve">квази-идентификаторов и нажатия на кнопку </w:t>
+        <w:t xml:space="preserve">выбора квази-идентификаторов и нажатия на кнопку </w:t>
       </w:r>
       <w:r>
         <w:t>“</w:t>
       </w:r>
       <w:r>
-        <w:t>П</w:t>
-      </w:r>
-      <w:r>
-        <w:t>осчитать К-анонимити</w:t>
+        <w:t>Посчитать К-анонимити</w:t>
       </w:r>
       <w:r>
         <w:t>”</w:t>
@@ -5566,10 +5633,7 @@
         <w:t xml:space="preserve"> </w:t>
       </w:r>
       <w:r>
-        <w:t>файл</w:t>
-      </w:r>
-      <w:r>
-        <w:t xml:space="preserve"> </w:t>
+        <w:t xml:space="preserve">файл </w:t>
       </w:r>
       <w:r>
         <w:t xml:space="preserve">для подсчета К-анонимити </w:t>
@@ -6017,26 +6081,36 @@
         <w:rPr>
           <w:lang w:val="en-US"/>
         </w:rPr>
-        <w:t>tkinter — Python interface to Tcl/Tk</w:t>
-      </w:r>
+        <w:t xml:space="preserve">tkinter — Python interface to </w:t>
+      </w:r>
+      <w:proofErr w:type="spellStart"/>
       <w:r>
         <w:rPr>
           <w:lang w:val="en-US"/>
         </w:rPr>
+        <w:t>Tcl</w:t>
+      </w:r>
+      <w:proofErr w:type="spellEnd"/>
+      <w:r>
+        <w:rPr>
+          <w:lang w:val="en-US"/>
+        </w:rPr>
+        <w:t>/Tk</w:t>
+      </w:r>
+      <w:r>
+        <w:rPr>
+          <w:lang w:val="en-US"/>
+        </w:rPr>
         <w:t xml:space="preserve"> // </w:t>
       </w:r>
+      <w:proofErr w:type="spellStart"/>
       <w:r>
         <w:rPr>
           <w:lang w:val="en-US"/>
         </w:rPr>
-        <w:t>T</w:t>
-      </w:r>
-      <w:r>
-        <w:rPr>
-          <w:lang w:val="en-US"/>
-        </w:rPr>
-        <w:t>kinter</w:t>
-      </w:r>
+        <w:t>Tkinter</w:t>
+      </w:r>
+      <w:proofErr w:type="spellEnd"/>
       <w:r>
         <w:rPr>
           <w:lang w:val="en-US"/>
@@ -6057,15 +6131,7 @@
             <w:color w:val="000000" w:themeColor="text1"/>
             <w:lang w:val="en-US"/>
           </w:rPr>
-          <w:t>https://docs.python.org/3/library/tkinter.html</w:t>
-        </w:r>
-        <w:r>
-          <w:rPr>
-            <w:rStyle w:val="a9"/>
-            <w:color w:val="000000" w:themeColor="text1"/>
-            <w:lang w:val="en-US"/>
-          </w:rPr>
-          <w:t>/</w:t>
+          <w:t>https://docs.python.org/3/library/tkinter.html/</w:t>
         </w:r>
       </w:hyperlink>
       <w:r>
@@ -6241,16 +6307,7 @@
         </w:r>
       </w:hyperlink>
       <w:r>
-        <w:t xml:space="preserve"> </w:t>
-      </w:r>
-      <w:r>
-        <w:t xml:space="preserve"> (дата обращения: 1.</w:t>
-      </w:r>
-      <w:r>
-        <w:t>1</w:t>
-      </w:r>
-      <w:r>
-        <w:t>0.2024).</w:t>
+        <w:t xml:space="preserve">  (дата обращения: 1.10.2024).</w:t>
       </w:r>
       <w:r>
         <w:rPr>
@@ -10205,6 +10262,7 @@
     <w:lsdException w:name="HTML Sample" w:semiHidden="1" w:unhideWhenUsed="1"/>
     <w:lsdException w:name="HTML Typewriter" w:semiHidden="1" w:unhideWhenUsed="1"/>
     <w:lsdException w:name="HTML Variable" w:semiHidden="1" w:unhideWhenUsed="1"/>
+    <w:lsdException w:name="Normal Table" w:semiHidden="1" w:unhideWhenUsed="1"/>
     <w:lsdException w:name="annotation subject" w:semiHidden="1" w:unhideWhenUsed="1"/>
     <w:lsdException w:name="No List" w:semiHidden="1" w:unhideWhenUsed="1"/>
     <w:lsdException w:name="Outline List 1" w:semiHidden="1" w:unhideWhenUsed="1"/>
@@ -10247,8 +10305,11 @@
     <w:lsdException w:name="Table Contemporary" w:semiHidden="1" w:unhideWhenUsed="1"/>
     <w:lsdException w:name="Table Elegant" w:semiHidden="1" w:unhideWhenUsed="1"/>
     <w:lsdException w:name="Table Professional" w:semiHidden="1" w:unhideWhenUsed="1"/>
+    <w:lsdException w:name="Table Subtle 1" w:semiHidden="1" w:unhideWhenUsed="1"/>
     <w:lsdException w:name="Table Subtle 2" w:semiHidden="1" w:unhideWhenUsed="1"/>
     <w:lsdException w:name="Table Web 1" w:semiHidden="1" w:unhideWhenUsed="1"/>
+    <w:lsdException w:name="Table Web 2" w:semiHidden="1" w:unhideWhenUsed="1"/>
+    <w:lsdException w:name="Table Web 3" w:semiHidden="1" w:unhideWhenUsed="1"/>
     <w:lsdException w:name="Balloon Text" w:semiHidden="1" w:unhideWhenUsed="1"/>
     <w:lsdException w:name="Table Grid" w:uiPriority="39"/>
     <w:lsdException w:name="Table Theme" w:semiHidden="1" w:unhideWhenUsed="1"/>
@@ -10476,7 +10537,7 @@
   <w:style w:type="paragraph" w:default="1" w:styleId="a">
     <w:name w:val="Normal"/>
     <w:qFormat/>
-    <w:rsid w:val="00F935C7"/>
+    <w:rsid w:val="003B2E3D"/>
   </w:style>
   <w:style w:type="paragraph" w:styleId="10">
     <w:name w:val="heading 1"/>
@@ -10544,6 +10605,7 @@
   <w:style w:type="character" w:default="1" w:styleId="a0">
     <w:name w:val="Default Paragraph Font"/>
     <w:uiPriority w:val="1"/>
+    <w:semiHidden/>
     <w:unhideWhenUsed/>
   </w:style>
   <w:style w:type="table" w:default="1" w:styleId="a1">

</xml_diff>